<commit_message>
Updates to the TDD
Added in key press assigments
</commit_message>
<xml_diff>
--- a/Docs/TDD.docx
+++ b/Docs/TDD.docx
@@ -72,6 +72,26 @@
         <w:t xml:space="preserve">We will be implementing a save system to transfer information from one level to another along with each level of the game will be loading a new level for the player, transitions between levels will be done by doors and loading screens. </w:t>
       </w:r>
     </w:p>
+    <w:p>
+      <w:r>
+        <w:t>WASD and arrow keys to move</w:t>
+      </w:r>
+    </w:p>
+    <w:p>
+      <w:r>
+        <w:t>Q</w:t>
+      </w:r>
+      <w:bookmarkStart w:id="1" w:name="_GoBack"/>
+      <w:bookmarkEnd w:id="1"/>
+      <w:r>
+        <w:t xml:space="preserve">, E are spell changing keys, well left and right mouse are firing. </w:t>
+      </w:r>
+    </w:p>
+    <w:p>
+      <w:r>
+        <w:t xml:space="preserve">F is the interact button for things like levers, and other buttons. </w:t>
+      </w:r>
+    </w:p>
     <w:p/>
     <w:p>
       <w:pPr>
@@ -231,10 +251,7 @@
     <w:bookmarkEnd w:id="0"/>
     <w:p/>
     <w:p/>
-    <w:p>
-      <w:bookmarkStart w:id="1" w:name="_GoBack"/>
-      <w:bookmarkEnd w:id="1"/>
-    </w:p>
+    <w:p/>
     <w:p/>
     <w:p/>
     <w:p/>

</xml_diff>